<commit_message>
revisão dos arquvios documentação, script e diagrama
</commit_message>
<xml_diff>
--- a/Documentação.docx
+++ b/Documentação.docx
@@ -4,6 +4,10 @@
   <w:body>
     <w:p>
       <w:r>
+        <w:rPr>
+          <w:noProof/>
+          <w:lang w:eastAsia="pt-BR"/>
+        </w:rPr>
         <w:drawing>
           <wp:inline distT="0" distB="0" distL="0" distR="0" wp14:anchorId="5D7D237C" wp14:editId="37288C30">
             <wp:extent cx="9970979" cy="5238750"/>
@@ -40,8 +44,6 @@
           </wp:inline>
         </w:drawing>
       </w:r>
-      <w:bookmarkStart w:id="0" w:name="_GoBack"/>
-      <w:bookmarkEnd w:id="0"/>
     </w:p>
     <w:p>
       <w:r>
@@ -50,12 +52,13 @@
     </w:p>
     <w:p/>
     <w:p>
+      <w:bookmarkStart w:id="0" w:name="_GoBack"/>
       <w:r>
         <w:drawing>
-          <wp:inline distT="0" distB="0" distL="0" distR="0" wp14:anchorId="67C53D42" wp14:editId="5686AB32">
-            <wp:extent cx="9866994" cy="4867275"/>
-            <wp:effectExtent l="0" t="0" r="1270" b="0"/>
-            <wp:docPr id="2" name="Imagem 2"/>
+          <wp:inline distT="0" distB="0" distL="0" distR="0" wp14:anchorId="4D3F19A7" wp14:editId="22EBFD2A">
+            <wp:extent cx="9963150" cy="5360946"/>
+            <wp:effectExtent l="0" t="0" r="0" b="0"/>
+            <wp:docPr id="3" name="Imagem 3"/>
             <wp:cNvGraphicFramePr>
               <a:graphicFrameLocks xmlns:a="http://schemas.openxmlformats.org/drawingml/2006/main" noChangeAspect="1"/>
             </wp:cNvGraphicFramePr>
@@ -75,7 +78,7 @@
                   <pic:spPr>
                     <a:xfrm>
                       <a:off x="0" y="0"/>
-                      <a:ext cx="9885745" cy="4876525"/>
+                      <a:ext cx="9986168" cy="5373332"/>
                     </a:xfrm>
                     <a:prstGeom prst="rect">
                       <a:avLst/>
@@ -87,6 +90,7 @@
           </wp:inline>
         </w:drawing>
       </w:r>
+      <w:bookmarkEnd w:id="0"/>
     </w:p>
     <w:sectPr>
       <w:pgSz w:w="16838" w:h="11906" w:orient="landscape"/>

</xml_diff>